<commit_message>
[Dokumenty] Plakat - drobne poprawki
</commit_message>
<xml_diff>
--- a/Dokumenty/Plakat.docx
+++ b/Dokumenty/Plakat.docx
@@ -267,10 +267,45 @@
         <w:spacing w:after="0" w:line="360" w:lineRule="auto"/>
         <w:jc w:val="both"/>
         <w:rPr>
-          <w:sz w:val="40"/>
-          <w:szCs w:val="40"/>
-        </w:rPr>
-      </w:pPr>
+          <w:sz w:val="28"/>
+          <w:szCs w:val="28"/>
+        </w:rPr>
+      </w:pPr>
+      <w:r>
+        <w:rPr>
+          <w:sz w:val="28"/>
+          <w:szCs w:val="28"/>
+        </w:rPr>
+        <w:t>Wykonał:</w:t>
+      </w:r>
+      <w:r>
+        <w:rPr>
+          <w:sz w:val="28"/>
+          <w:szCs w:val="28"/>
+        </w:rPr>
+        <w:tab/>
+      </w:r>
+      <w:r>
+        <w:rPr>
+          <w:sz w:val="28"/>
+          <w:szCs w:val="28"/>
+        </w:rPr>
+        <w:tab/>
+      </w:r>
+      <w:r>
+        <w:rPr>
+          <w:sz w:val="28"/>
+          <w:szCs w:val="28"/>
+        </w:rPr>
+        <w:tab/>
+      </w:r>
+      <w:r>
+        <w:rPr>
+          <w:sz w:val="28"/>
+          <w:szCs w:val="28"/>
+        </w:rPr>
+        <w:t>Michał Kapiczyński</w:t>
+      </w:r>
     </w:p>
     <w:p>
       <w:pPr>
@@ -286,7 +321,7 @@
           <w:sz w:val="28"/>
           <w:szCs w:val="28"/>
         </w:rPr>
-        <w:t>Wykonał:</w:t>
+        <w:t>Specjalność:</w:t>
       </w:r>
       <w:r>
         <w:rPr>
@@ -301,7 +336,20 @@
           <w:szCs w:val="28"/>
         </w:rPr>
         <w:tab/>
-        <w:t>Michał Kapiczyński</w:t>
+      </w:r>
+      <w:r>
+        <w:rPr>
+          <w:sz w:val="28"/>
+          <w:szCs w:val="28"/>
+        </w:rPr>
+        <w:tab/>
+      </w:r>
+      <w:r>
+        <w:rPr>
+          <w:sz w:val="28"/>
+          <w:szCs w:val="28"/>
+        </w:rPr>
+        <w:t>Informatyka Przemysłowa</w:t>
       </w:r>
     </w:p>
     <w:p>
@@ -318,7 +366,7 @@
           <w:sz w:val="28"/>
           <w:szCs w:val="28"/>
         </w:rPr>
-        <w:t>Specjalność:</w:t>
+        <w:t xml:space="preserve">Promotor: </w:t>
       </w:r>
       <w:r>
         <w:rPr>
@@ -339,7 +387,14 @@
           <w:sz w:val="28"/>
           <w:szCs w:val="28"/>
         </w:rPr>
-        <w:t>Informatyka Przemysłowa</w:t>
+        <w:tab/>
+      </w:r>
+      <w:r>
+        <w:rPr>
+          <w:sz w:val="28"/>
+          <w:szCs w:val="28"/>
+        </w:rPr>
+        <w:t>dr inż. Paweł Wnuk</w:t>
       </w:r>
     </w:p>
     <w:p>
@@ -356,7 +411,7 @@
           <w:sz w:val="28"/>
           <w:szCs w:val="28"/>
         </w:rPr>
-        <w:t xml:space="preserve">Promotor: </w:t>
+        <w:t>Rok akademicki:</w:t>
       </w:r>
       <w:r>
         <w:rPr>
@@ -371,7 +426,7 @@
           <w:szCs w:val="28"/>
         </w:rPr>
         <w:tab/>
-        <w:t>dr inż. Paweł Wnuk</w:t>
+        <w:t>2015/2016</w:t>
       </w:r>
     </w:p>
     <w:p>
@@ -382,6 +437,17 @@
           <w:b/>
           <w:sz w:val="40"/>
           <w:szCs w:val="40"/>
+        </w:rPr>
+      </w:pPr>
+    </w:p>
+    <w:p>
+      <w:pPr>
+        <w:spacing w:after="0" w:line="360" w:lineRule="auto"/>
+        <w:jc w:val="center"/>
+        <w:rPr>
+          <w:b/>
+          <w:sz w:val="12"/>
+          <w:szCs w:val="12"/>
         </w:rPr>
       </w:pPr>
     </w:p>
@@ -777,21 +843,7 @@
           <w:sz w:val="24"/>
           <w:szCs w:val="24"/>
         </w:rPr>
-        <w:t>Docelowy algorytm został podzielony na trzy części: algorytm wyznaczania otoczki obszaru przeszukanego, algorytm wyzn</w:t>
-      </w:r>
-      <w:r>
-        <w:rPr>
-          <w:sz w:val="24"/>
-          <w:szCs w:val="24"/>
-        </w:rPr>
-        <w:t>a</w:t>
-      </w:r>
-      <w:r>
-        <w:rPr>
-          <w:sz w:val="24"/>
-          <w:szCs w:val="24"/>
-        </w:rPr>
-        <w:t xml:space="preserve">czania obszarów wewnątrz otoczki niezarejestrowanych przez kamerę oraz algorytm łączenia pojedynczych obszarów w całość. Pierwsze dwa algorytmy zostały opracowane z wykorzystaniem zasad heurystyki, podczas gdy do implementacji algorytmu łączącego obszary wykorzystano naukową teorię kształtów alfa oraz algorytm wyznaczani otoczki </w:t>
+        <w:t xml:space="preserve">Docelowy algorytm został podzielony na trzy części: algorytm wyznaczania otoczki obszaru przeszukanego, algorytm wyznaczania obszarów wewnątrz otoczki niezarejestrowanych przez kamerę oraz algorytm łączenia pojedynczych obszarów w całość. Pierwsze dwa algorytmy zostały opracowane z wykorzystaniem zasad heurystyki, podczas gdy do implementacji algorytmu łączącego obszary wykorzystano naukową teorię kształtów alfa oraz algorytm wyznaczani otoczki </w:t>
       </w:r>
       <w:proofErr w:type="spellStart"/>
       <w:r>

</xml_diff>